<commit_message>
Changed Enthought Letter to separate HTML file
</commit_message>
<xml_diff>
--- a/Enthought_Cover_Letter.docx
+++ b/Enthought_Cover_Letter.docx
@@ -17,7 +17,16 @@
         <w:contextualSpacing/>
       </w:pPr>
       <w:r>
-        <w:t>10926 Jollyville Rd., Apt. 1620</w:t>
+        <w:t>(</w:t>
+      </w:r>
+      <w:r>
+        <w:t>815</w:t>
+      </w:r>
+      <w:r>
+        <w:t xml:space="preserve">) </w:t>
+      </w:r>
+      <w:r>
+        <w:t>222-4454</w:t>
       </w:r>
     </w:p>
     <w:p>
@@ -26,24 +35,6 @@
         <w:contextualSpacing/>
       </w:pPr>
       <w:r>
-        <w:t>Austin, TX 78759</w:t>
-      </w:r>
-    </w:p>
-    <w:p>
-      <w:pPr>
-        <w:spacing w:line="240" w:lineRule="auto"/>
-        <w:contextualSpacing/>
-      </w:pPr>
-      <w:r>
-        <w:t>815-222-4454</w:t>
-      </w:r>
-    </w:p>
-    <w:p>
-      <w:pPr>
-        <w:spacing w:line="240" w:lineRule="auto"/>
-        <w:contextualSpacing/>
-      </w:pPr>
-      <w:r>
         <w:t>starman21789@gmail.com</w:t>
       </w:r>
     </w:p>
@@ -55,7 +46,15 @@
     </w:p>
     <w:p>
       <w:r>
-        <w:t>I am writing to inquire about the Python technical trainer/developer job posted on the Enthought website and to express my interest in adding to your effort to disseminate the greatest programming language to the masses.</w:t>
+        <w:t xml:space="preserve">I am writing to inquire about the Python technical trainer/developer job posted on the </w:t>
+      </w:r>
+      <w:proofErr w:type="spellStart"/>
+      <w:r>
+        <w:t>Enthought</w:t>
+      </w:r>
+      <w:proofErr w:type="spellEnd"/>
+      <w:r>
+        <w:t xml:space="preserve"> website and to express my interest in adding to your effort to disseminate the greatest programming language to the masses.</w:t>
       </w:r>
     </w:p>
     <w:p>
@@ -63,7 +62,10 @@
         <w:t xml:space="preserve">With a background in both scientific programming in Python and teaching, I believe I have the ideal mix of programming knowledge and teaching experience to help inform new users in the scientific community/data science field of the capabilities and advantages of Python. Through my astronomy research, first at the University of Illinois at Urbana-Champaign, and then at the University of Texas at Austin, I taught myself how to program in Python and developed those skills to perform most of my research activities. </w:t>
       </w:r>
       <w:r>
-        <w:t>Some highlights from my research include:</w:t>
+        <w:t>Some highlights where I used Python in</w:t>
+      </w:r>
+      <w:r>
+        <w:t xml:space="preserve"> my research include:</w:t>
       </w:r>
       <w:r>
         <w:t xml:space="preserve"> </w:t>
@@ -78,7 +80,10 @@
         </w:numPr>
       </w:pPr>
       <w:r>
-        <w:t>Create a user interface to query a database of hundreds of stars based on several search parameters and return a sorted list to the user based on other command line options.</w:t>
+        <w:t>Creating</w:t>
+      </w:r>
+      <w:r>
+        <w:t xml:space="preserve"> a user interface to query a database of hundreds of stars based on several search parameters and return a sorted list to the user based on other command line options.</w:t>
       </w:r>
     </w:p>
     <w:p>
@@ -90,7 +95,10 @@
         </w:numPr>
       </w:pPr>
       <w:r>
-        <w:t>Combine with shell scripts to perform real-time image processing on data taken from the 0.8-m telescope at McDonald Observatory.</w:t>
+        <w:t xml:space="preserve">Combining </w:t>
+      </w:r>
+      <w:r>
+        <w:t>with shell scripts to perform real-time image processing on data taken from the 0.8-m telescope at McDonald Observatory.</w:t>
       </w:r>
     </w:p>
     <w:p>
@@ -102,8 +110,40 @@
         </w:numPr>
       </w:pPr>
       <w:r>
-        <w:t>Develop my own MCMC algorithm to perform an analysis on observational data from Keck Observatory to find the best 9-parameter fit to the data.</w:t>
-      </w:r>
+        <w:t>Develop</w:t>
+      </w:r>
+      <w:r>
+        <w:t>ing</w:t>
+      </w:r>
+      <w:r>
+        <w:t xml:space="preserve"> my own </w:t>
+      </w:r>
+      <w:r>
+        <w:t>Markov Chain Monte-Carlo (</w:t>
+      </w:r>
+      <w:r>
+        <w:t>MCMC</w:t>
+      </w:r>
+      <w:r>
+        <w:t>)</w:t>
+      </w:r>
+      <w:r>
+        <w:t xml:space="preserve"> algorithm to perform an analysis on observational data from Keck Observatory to find the best 9-parameter fit to the data.</w:t>
+      </w:r>
+    </w:p>
+    <w:p>
+      <w:pPr>
+        <w:pStyle w:val="ListParagraph"/>
+        <w:numPr>
+          <w:ilvl w:val="0"/>
+          <w:numId w:val="1"/>
+        </w:numPr>
+      </w:pPr>
+      <w:r>
+        <w:t>Developing an implementation of the two-dimensional cross-correlation (TODCOR) algorithm to measure the radial velocities of stars in binary star systems.</w:t>
+      </w:r>
+      <w:bookmarkStart w:id="0" w:name="_GoBack"/>
+      <w:bookmarkEnd w:id="0"/>
     </w:p>
     <w:p>
       <w:r>
@@ -127,8 +167,42 @@
       <w:r>
         <w:t xml:space="preserve"> on my graduate research.</w:t>
       </w:r>
-      <w:bookmarkStart w:id="0" w:name="_GoBack"/>
-      <w:bookmarkEnd w:id="0"/>
+    </w:p>
+    <w:p>
+      <w:r>
+        <w:t xml:space="preserve">The first Python distribution I used was the EPD, so when I decided I wanted to get a job as a programmer using primarily Python, </w:t>
+      </w:r>
+      <w:proofErr w:type="spellStart"/>
+      <w:r>
+        <w:t>Enthought</w:t>
+      </w:r>
+      <w:proofErr w:type="spellEnd"/>
+      <w:r>
+        <w:t xml:space="preserve"> was one of the first places I looked. I learned many things during my time in graduate school, but the two biggest lessons were that programming is my true passion and that I love to teach. </w:t>
+      </w:r>
+    </w:p>
+    <w:p>
+      <w:r>
+        <w:t xml:space="preserve">I welcome the opportunity to meet with you to discuss how I can help </w:t>
+      </w:r>
+      <w:proofErr w:type="spellStart"/>
+      <w:r>
+        <w:t>Enthought</w:t>
+      </w:r>
+      <w:proofErr w:type="spellEnd"/>
+      <w:r>
+        <w:t xml:space="preserve"> disseminate the greatest programming language out there. </w:t>
+      </w:r>
+    </w:p>
+    <w:p>
+      <w:r>
+        <w:t>Sincerely,</w:t>
+      </w:r>
+    </w:p>
+    <w:p>
+      <w:r>
+        <w:t>Andrew Riddle</w:t>
+      </w:r>
       <w:r>
         <w:br/>
       </w:r>
@@ -281,7 +355,7 @@
       </w:pPr>
     </w:pPrDefault>
   </w:docDefaults>
-  <w:latentStyles w:defLockedState="0" w:defUIPriority="99" w:defSemiHidden="0" w:defUnhideWhenUsed="0" w:defQFormat="0" w:count="372">
+  <w:latentStyles w:defLockedState="0" w:defUIPriority="99" w:defSemiHidden="0" w:defUnhideWhenUsed="0" w:defQFormat="0" w:count="373">
     <w:lsdException w:name="Normal" w:uiPriority="0" w:qFormat="1"/>
     <w:lsdException w:name="heading 1" w:uiPriority="9" w:qFormat="1"/>
     <w:lsdException w:name="heading 2" w:semiHidden="1" w:uiPriority="9" w:unhideWhenUsed="1" w:qFormat="1"/>
@@ -387,7 +461,6 @@
     <w:lsdException w:name="HTML Sample" w:semiHidden="1" w:unhideWhenUsed="1"/>
     <w:lsdException w:name="HTML Typewriter" w:semiHidden="1" w:unhideWhenUsed="1"/>
     <w:lsdException w:name="HTML Variable" w:semiHidden="1" w:unhideWhenUsed="1"/>
-    <w:lsdException w:name="Normal Table" w:semiHidden="1" w:unhideWhenUsed="1"/>
     <w:lsdException w:name="annotation subject" w:semiHidden="1" w:unhideWhenUsed="1"/>
     <w:lsdException w:name="No List" w:semiHidden="1" w:unhideWhenUsed="1"/>
     <w:lsdException w:name="Outline List 1" w:semiHidden="1" w:unhideWhenUsed="1"/>
@@ -434,10 +507,8 @@
     <w:lsdException w:name="Table Subtle 2" w:semiHidden="1" w:unhideWhenUsed="1"/>
     <w:lsdException w:name="Table Web 1" w:semiHidden="1" w:unhideWhenUsed="1"/>
     <w:lsdException w:name="Table Web 2" w:semiHidden="1" w:unhideWhenUsed="1"/>
-    <w:lsdException w:name="Table Web 3" w:semiHidden="1" w:unhideWhenUsed="1"/>
     <w:lsdException w:name="Balloon Text" w:semiHidden="1" w:unhideWhenUsed="1"/>
     <w:lsdException w:name="Table Grid" w:uiPriority="39"/>
-    <w:lsdException w:name="Table Theme" w:semiHidden="1" w:unhideWhenUsed="1"/>
     <w:lsdException w:name="Placeholder Text" w:semiHidden="1"/>
     <w:lsdException w:name="No Spacing" w:uiPriority="1" w:qFormat="1"/>
     <w:lsdException w:name="Light Shading" w:uiPriority="60"/>
@@ -654,6 +725,7 @@
     <w:lsdException w:name="List Table 6 Colorful Accent 6" w:uiPriority="51"/>
     <w:lsdException w:name="List Table 7 Colorful Accent 6" w:uiPriority="52"/>
     <w:lsdException w:name="Mention" w:semiHidden="1" w:unhideWhenUsed="1"/>
+    <w:lsdException w:name="Smart Hyperlink" w:semiHidden="1" w:unhideWhenUsed="1"/>
   </w:latentStyles>
   <w:style w:type="paragraph" w:default="1" w:styleId="Normal">
     <w:name w:val="Normal"/>

</xml_diff>